<commit_message>
Adding comments about google app engine
</commit_message>
<xml_diff>
--- a/SAiP/Module2/H5CloudArchitectualEvaluation/tm12InPaaS.docx
+++ b/SAiP/Module2/H5CloudArchitectualEvaluation/tm12InPaaS.docx
@@ -22,106 +22,163 @@
         <w:t>i</w:t>
       </w:r>
       <w:r>
-        <w:t xml:space="preserve"> et virtuelt miljø – Java </w:t>
-      </w:r>
-      <w:proofErr w:type="spellStart"/>
-      <w:r>
-        <w:t>VM’en</w:t>
-      </w:r>
-      <w:proofErr w:type="spellEnd"/>
-      <w:r>
-        <w:t xml:space="preserve">. Det er naturligvis muligt at der findes en </w:t>
-      </w:r>
-      <w:proofErr w:type="spellStart"/>
-      <w:r>
-        <w:t>Cloud</w:t>
-      </w:r>
-      <w:proofErr w:type="spellEnd"/>
-      <w:r>
-        <w:t xml:space="preserve"> udbyder der giver mulighed for er </w:t>
-      </w:r>
-      <w:proofErr w:type="spellStart"/>
-      <w:r>
-        <w:t>PaaS</w:t>
-      </w:r>
-      <w:proofErr w:type="spellEnd"/>
-      <w:r>
-        <w:t xml:space="preserve"> hvor man simpelthen får stillet en Java VM til rådighed. Der findes </w:t>
-      </w:r>
-      <w:proofErr w:type="spellStart"/>
-      <w:r>
-        <w:t>microcontrollere</w:t>
-      </w:r>
-      <w:proofErr w:type="spellEnd"/>
-      <w:r>
-        <w:t xml:space="preserve"> der er designet specifikt til at eksekvere Java byte </w:t>
-      </w:r>
-      <w:proofErr w:type="spellStart"/>
-      <w:r>
-        <w:t>code</w:t>
-      </w:r>
-      <w:proofErr w:type="spellEnd"/>
-      <w:r>
-        <w:t xml:space="preserve"> (eller et udsnit af den), så hvorfor ikke en sky. Hvis vi derimod kikker på f.eks. </w:t>
-      </w:r>
-      <w:proofErr w:type="spellStart"/>
-      <w:r>
-        <w:t>Google</w:t>
-      </w:r>
-      <w:proofErr w:type="spellEnd"/>
-      <w:r>
-        <w:t xml:space="preserve"> </w:t>
-      </w:r>
-      <w:proofErr w:type="spellStart"/>
-      <w:r>
-        <w:t>App</w:t>
-      </w:r>
-      <w:proofErr w:type="spellEnd"/>
-      <w:r>
-        <w:t xml:space="preserve"> </w:t>
-      </w:r>
-      <w:proofErr w:type="spellStart"/>
-      <w:r>
-        <w:t>Engine</w:t>
-      </w:r>
-      <w:proofErr w:type="spellEnd"/>
-      <w:r>
-        <w:t xml:space="preserve"> er der tale om et helt andet API, og applikationen vil derfor skulle </w:t>
-      </w:r>
-      <w:proofErr w:type="spellStart"/>
-      <w:r>
-        <w:t>redesignes</w:t>
-      </w:r>
-      <w:proofErr w:type="spellEnd"/>
-      <w:r>
-        <w:t xml:space="preserve"> til dette API. Jo mere moduleret, med logiske lag og høj lav </w:t>
-      </w:r>
-      <w:proofErr w:type="spellStart"/>
-      <w:r>
-        <w:t>coupling</w:t>
-      </w:r>
-      <w:proofErr w:type="spellEnd"/>
-      <w:r>
-        <w:t xml:space="preserve"> og høj </w:t>
-      </w:r>
-      <w:proofErr w:type="spellStart"/>
-      <w:r>
-        <w:t>cohesion</w:t>
-      </w:r>
-      <w:proofErr w:type="spellEnd"/>
-      <w:r>
-        <w:t>, arkitekturen til TM12 er designet jo nemmere vil det være.</w:t>
-      </w:r>
-    </w:p>
-    <w:p>
-      <w:pPr>
-        <w:spacing w:after="0"/>
-      </w:pPr>
-    </w:p>
-    <w:p>
-      <w:pPr>
-        <w:spacing w:after="0"/>
-      </w:pPr>
+        <w:t xml:space="preserve"> et virtuelt miljø – Java VM’en</w:t>
+      </w:r>
+      <w:r>
+        <w:t>. Det er naturligvis muligt at der findes en Cloud udbyder der giver mulighed for er PaaS hvor man simpelthen får stillet en Java VM til rådighed. Der findes microcontrollere der er designet specifikt til at eksekvere Java byte code (eller et udsnit af den), så hvorfor ikke en sky. Hvis vi derimod kikker på</w:t>
+      </w:r>
+      <w:r>
+        <w:t xml:space="preserve"> en anden leverandør kan der nemt være </w:t>
+      </w:r>
+      <w:r>
+        <w:t>tale om et helt andet API, og applikationen vil derfor skulle redesignes til dette API. Jo mere moduleret, med logiske lag og høj lav coupling og høj cohesion, arkitekturen til TM12 er designet jo nemmere vil det være.</w:t>
+      </w:r>
+    </w:p>
+    <w:p>
+      <w:pPr>
+        <w:spacing w:after="0"/>
+      </w:pPr>
+    </w:p>
+    <w:p>
+      <w:pPr>
+        <w:spacing w:after="0"/>
+      </w:pPr>
+      <w:r>
+        <w:t>Google App Engine anvender Java, Python eller Go. For Python skriver google følgende:</w:t>
+      </w:r>
+    </w:p>
+    <w:p>
+      <w:pPr>
+        <w:spacing w:after="0"/>
+      </w:pPr>
+    </w:p>
+    <w:p>
+      <w:pPr>
+        <w:pStyle w:val="Listeafsnit"/>
+        <w:numPr>
+          <w:ilvl w:val="0"/>
+          <w:numId w:val="1"/>
+        </w:numPr>
+        <w:spacing w:after="0"/>
+        <w:rPr>
+          <w:lang w:val="en-US"/>
+        </w:rPr>
+      </w:pPr>
+      <w:r>
+        <w:rPr>
+          <w:lang w:val="en-US"/>
+        </w:rPr>
+        <w:t>a complete Java 6 runtime environment in a secure sandbox environment</w:t>
+      </w:r>
+    </w:p>
+    <w:p>
+      <w:pPr>
+        <w:pStyle w:val="Listeafsnit"/>
+        <w:numPr>
+          <w:ilvl w:val="0"/>
+          <w:numId w:val="1"/>
+        </w:numPr>
+        <w:spacing w:after="0"/>
+        <w:rPr>
+          <w:lang w:val="en-US"/>
+        </w:rPr>
+      </w:pPr>
+      <w:r>
+        <w:rPr>
+          <w:lang w:val="en-US"/>
+        </w:rPr>
+        <w:t>based on common Java web technology standards, including servlets and WARs, JDO and JPA, java.net, JavaMail and JCache</w:t>
+      </w:r>
+    </w:p>
+    <w:p>
+      <w:pPr>
+        <w:pStyle w:val="Listeafsnit"/>
+        <w:numPr>
+          <w:ilvl w:val="0"/>
+          <w:numId w:val="1"/>
+        </w:numPr>
+        <w:spacing w:after="0"/>
+        <w:rPr>
+          <w:lang w:val="en-US"/>
+        </w:rPr>
+      </w:pPr>
+      <w:r>
+        <w:rPr>
+          <w:lang w:val="en-US"/>
+        </w:rPr>
+        <w:t>a </w:t>
+      </w:r>
+      <w:hyperlink r:id="rId5" w:history="1">
+        <w:r>
+          <w:rPr>
+            <w:rFonts w:eastAsia="Times New Roman" w:cs="Arial"/>
+            <w:color w:val="1155CC"/>
+            <w:u w:val="single"/>
+            <w:lang w:val="en-US" w:eastAsia="da-DK"/>
+          </w:rPr>
+          <w:t>plugin for the Eclipse IDE</w:t>
+        </w:r>
+      </w:hyperlink>
+      <w:r>
+        <w:rPr>
+          <w:rFonts w:ascii="inherit" w:eastAsia="Times New Roman" w:hAnsi="inherit" w:cs="Arial"/>
+          <w:color w:val="1155CC"/>
+          <w:sz w:val="18"/>
+          <w:u w:val="single"/>
+          <w:lang w:val="en-US" w:eastAsia="da-DK"/>
+        </w:rPr>
+        <w:t> </w:t>
+      </w:r>
+      <w:r>
+        <w:rPr>
+          <w:lang w:val="en-US"/>
+        </w:rPr>
+        <w:t>makes project creation, testing and deployment a snap</w:t>
+      </w:r>
+    </w:p>
+    <w:p>
+      <w:pPr>
+        <w:pStyle w:val="Listeafsnit"/>
+        <w:numPr>
+          <w:ilvl w:val="0"/>
+          <w:numId w:val="1"/>
+        </w:numPr>
+        <w:spacing w:after="0"/>
+        <w:rPr>
+          <w:lang w:val="en-US"/>
+        </w:rPr>
+      </w:pPr>
+      <w:r>
+        <w:rPr>
+          <w:lang w:val="en-US"/>
+        </w:rPr>
+        <w:t>supports other languages that compile to the JVM or use JVM-based interpreters, such as JRuby, JavaScript (Rhino), and Scala</w:t>
+      </w:r>
+    </w:p>
+    <w:p>
+      <w:pPr>
+        <w:spacing w:after="0"/>
+        <w:rPr>
+          <w:lang w:val="en-US"/>
+        </w:rPr>
+      </w:pPr>
+    </w:p>
+    <w:p>
+      <w:pPr>
+        <w:spacing w:after="0"/>
+      </w:pPr>
+      <w:r>
+        <w:t xml:space="preserve">Baseret på dette </w:t>
+      </w:r>
+      <w:r>
+        <w:t xml:space="preserve">skulle det ikke være en større opgave at portere TM12 til Google App Engine – I hvert fald ikke in-memory versionen. Mongodb er ikke Java, og vil derfor ikke kunne eksekvere i Google App Engine. Det er muligt at eksekvere mongodb udenfor google app engine og bare tilgå den derfra. Hvis databasen også skal ind i under Google App Engine skal der anvendes </w:t>
+      </w:r>
+      <w:r>
+        <w:t>App Engine's data repository</w:t>
+      </w:r>
+      <w:r>
+        <w:t xml:space="preserve"> i stedet for mongodb.</w:t>
+      </w:r>
     </w:p>
     <w:sectPr>
       <w:pgSz w:w="11906" w:h="16838"/>
@@ -131,6 +188,163 @@
     </w:sectPr>
   </w:body>
 </w:document>
+</file>
+
+<file path=word/numbering.xml><?xml version="1.0" encoding="utf-8"?>
+<w:numbering xmlns:ve="http://schemas.openxmlformats.org/markup-compatibility/2006" xmlns:o="urn:schemas-microsoft-com:office:office" xmlns:r="http://schemas.openxmlformats.org/officeDocument/2006/relationships" xmlns:m="http://schemas.openxmlformats.org/officeDocument/2006/math" xmlns:v="urn:schemas-microsoft-com:vml" xmlns:wp="http://schemas.openxmlformats.org/drawingml/2006/wordprocessingDrawing" xmlns:w10="urn:schemas-microsoft-com:office:word" xmlns:w="http://schemas.openxmlformats.org/wordprocessingml/2006/main" xmlns:wne="http://schemas.microsoft.com/office/word/2006/wordml">
+  <w:abstractNum w:abstractNumId="0">
+    <w:nsid w:val="14844C05"/>
+    <w:multiLevelType w:val="multilevel"/>
+    <w:tmpl w:val="D3446E8A"/>
+    <w:lvl w:ilvl="0">
+      <w:start w:val="1"/>
+      <w:numFmt w:val="bullet"/>
+      <w:lvlText w:val=""/>
+      <w:lvlJc w:val="left"/>
+      <w:pPr>
+        <w:tabs>
+          <w:tab w:val="num" w:pos="720"/>
+        </w:tabs>
+        <w:ind w:left="720" w:hanging="360"/>
+      </w:pPr>
+      <w:rPr>
+        <w:rFonts w:ascii="Symbol" w:hAnsi="Symbol" w:hint="default"/>
+        <w:sz w:val="20"/>
+      </w:rPr>
+    </w:lvl>
+    <w:lvl w:ilvl="1" w:tentative="1">
+      <w:start w:val="1"/>
+      <w:numFmt w:val="bullet"/>
+      <w:lvlText w:val=""/>
+      <w:lvlJc w:val="left"/>
+      <w:pPr>
+        <w:tabs>
+          <w:tab w:val="num" w:pos="1440"/>
+        </w:tabs>
+        <w:ind w:left="1440" w:hanging="360"/>
+      </w:pPr>
+      <w:rPr>
+        <w:rFonts w:ascii="Symbol" w:hAnsi="Symbol" w:hint="default"/>
+        <w:sz w:val="20"/>
+      </w:rPr>
+    </w:lvl>
+    <w:lvl w:ilvl="2" w:tentative="1">
+      <w:start w:val="1"/>
+      <w:numFmt w:val="bullet"/>
+      <w:lvlText w:val=""/>
+      <w:lvlJc w:val="left"/>
+      <w:pPr>
+        <w:tabs>
+          <w:tab w:val="num" w:pos="2160"/>
+        </w:tabs>
+        <w:ind w:left="2160" w:hanging="360"/>
+      </w:pPr>
+      <w:rPr>
+        <w:rFonts w:ascii="Symbol" w:hAnsi="Symbol" w:hint="default"/>
+        <w:sz w:val="20"/>
+      </w:rPr>
+    </w:lvl>
+    <w:lvl w:ilvl="3" w:tentative="1">
+      <w:start w:val="1"/>
+      <w:numFmt w:val="bullet"/>
+      <w:lvlText w:val=""/>
+      <w:lvlJc w:val="left"/>
+      <w:pPr>
+        <w:tabs>
+          <w:tab w:val="num" w:pos="2880"/>
+        </w:tabs>
+        <w:ind w:left="2880" w:hanging="360"/>
+      </w:pPr>
+      <w:rPr>
+        <w:rFonts w:ascii="Symbol" w:hAnsi="Symbol" w:hint="default"/>
+        <w:sz w:val="20"/>
+      </w:rPr>
+    </w:lvl>
+    <w:lvl w:ilvl="4" w:tentative="1">
+      <w:start w:val="1"/>
+      <w:numFmt w:val="bullet"/>
+      <w:lvlText w:val=""/>
+      <w:lvlJc w:val="left"/>
+      <w:pPr>
+        <w:tabs>
+          <w:tab w:val="num" w:pos="3600"/>
+        </w:tabs>
+        <w:ind w:left="3600" w:hanging="360"/>
+      </w:pPr>
+      <w:rPr>
+        <w:rFonts w:ascii="Symbol" w:hAnsi="Symbol" w:hint="default"/>
+        <w:sz w:val="20"/>
+      </w:rPr>
+    </w:lvl>
+    <w:lvl w:ilvl="5" w:tentative="1">
+      <w:start w:val="1"/>
+      <w:numFmt w:val="bullet"/>
+      <w:lvlText w:val=""/>
+      <w:lvlJc w:val="left"/>
+      <w:pPr>
+        <w:tabs>
+          <w:tab w:val="num" w:pos="4320"/>
+        </w:tabs>
+        <w:ind w:left="4320" w:hanging="360"/>
+      </w:pPr>
+      <w:rPr>
+        <w:rFonts w:ascii="Symbol" w:hAnsi="Symbol" w:hint="default"/>
+        <w:sz w:val="20"/>
+      </w:rPr>
+    </w:lvl>
+    <w:lvl w:ilvl="6" w:tentative="1">
+      <w:start w:val="1"/>
+      <w:numFmt w:val="bullet"/>
+      <w:lvlText w:val=""/>
+      <w:lvlJc w:val="left"/>
+      <w:pPr>
+        <w:tabs>
+          <w:tab w:val="num" w:pos="5040"/>
+        </w:tabs>
+        <w:ind w:left="5040" w:hanging="360"/>
+      </w:pPr>
+      <w:rPr>
+        <w:rFonts w:ascii="Symbol" w:hAnsi="Symbol" w:hint="default"/>
+        <w:sz w:val="20"/>
+      </w:rPr>
+    </w:lvl>
+    <w:lvl w:ilvl="7" w:tentative="1">
+      <w:start w:val="1"/>
+      <w:numFmt w:val="bullet"/>
+      <w:lvlText w:val=""/>
+      <w:lvlJc w:val="left"/>
+      <w:pPr>
+        <w:tabs>
+          <w:tab w:val="num" w:pos="5760"/>
+        </w:tabs>
+        <w:ind w:left="5760" w:hanging="360"/>
+      </w:pPr>
+      <w:rPr>
+        <w:rFonts w:ascii="Symbol" w:hAnsi="Symbol" w:hint="default"/>
+        <w:sz w:val="20"/>
+      </w:rPr>
+    </w:lvl>
+    <w:lvl w:ilvl="8" w:tentative="1">
+      <w:start w:val="1"/>
+      <w:numFmt w:val="bullet"/>
+      <w:lvlText w:val=""/>
+      <w:lvlJc w:val="left"/>
+      <w:pPr>
+        <w:tabs>
+          <w:tab w:val="num" w:pos="6480"/>
+        </w:tabs>
+        <w:ind w:left="6480" w:hanging="360"/>
+      </w:pPr>
+      <w:rPr>
+        <w:rFonts w:ascii="Symbol" w:hAnsi="Symbol" w:hint="default"/>
+        <w:sz w:val="20"/>
+      </w:rPr>
+    </w:lvl>
+  </w:abstractNum>
+  <w:num w:numId="1">
+    <w:abstractNumId w:val="0"/>
+  </w:num>
+</w:numbering>
 </file>
 
 <file path=word/styles.xml><?xml version="1.0" encoding="utf-8"?>
@@ -322,6 +536,34 @@
     <w:semiHidden/>
     <w:unhideWhenUsed/>
   </w:style>
+  <w:style w:type="character" w:customStyle="1" w:styleId="apple-converted-space">
+    <w:name w:val="apple-converted-space"/>
+    <w:basedOn w:val="Standardskrifttypeiafsnit"/>
+    <w:rsid w:val="00A22B40"/>
+  </w:style>
+  <w:style w:type="character" w:styleId="Hyperlink">
+    <w:name w:val="Hyperlink"/>
+    <w:basedOn w:val="Standardskrifttypeiafsnit"/>
+    <w:uiPriority w:val="99"/>
+    <w:semiHidden/>
+    <w:unhideWhenUsed/>
+    <w:rsid w:val="00A22B40"/>
+    <w:rPr>
+      <w:color w:val="0000FF"/>
+      <w:u w:val="single"/>
+    </w:rPr>
+  </w:style>
+  <w:style w:type="paragraph" w:styleId="Listeafsnit">
+    <w:name w:val="List Paragraph"/>
+    <w:basedOn w:val="Normal"/>
+    <w:uiPriority w:val="34"/>
+    <w:qFormat/>
+    <w:rsid w:val="00A22B40"/>
+    <w:pPr>
+      <w:ind w:left="720"/>
+      <w:contextualSpacing/>
+    </w:pPr>
+  </w:style>
 </w:styles>
 </file>
 

</xml_diff>